<commit_message>
feat: calculated the impact of climate change and population alone
</commit_message>
<xml_diff>
--- a/manuscript/2025/2025 Global Report Appendix Template.docx
+++ b/manuscript/2025/2025 Global Report Appendix Template.docx
@@ -437,23 +437,11 @@
         </w:rPr>
         <w:t xml:space="preserve">g Python, a copy of the code is available in this public repository </w:t>
       </w:r>
-      <w:commentRangeStart w:id="2"/>
-      <w:r>
-        <w:rPr>
-          <w:rFonts w:cstheme="minorHAnsi"/>
-        </w:rPr>
-        <w:t>XXX</w:t>
-      </w:r>
-      <w:commentRangeEnd w:id="2"/>
-      <w:r>
-        <w:rPr>
-          <w:rStyle w:val="CommentReference"/>
-          <w:rFonts w:eastAsia="Times New Roman" w:cs="Times New Roman"/>
-          <w:sz w:val="24"/>
-          <w:szCs w:val="24"/>
-          <w:lang w:val="en-GB" w:eastAsia="en-GB"/>
-        </w:rPr>
-        <w:commentReference w:id="2"/>
+      <w:r>
+        <w:rPr>
+          <w:rFonts w:cstheme="minorHAnsi"/>
+        </w:rPr>
+        <w:t>https://github.com/FedericoTartarini/paper-lancet-countdown-global</w:t>
       </w:r>
       <w:r>
         <w:rPr>
@@ -626,18 +614,18 @@
       </w:r>
     </w:p>
     <w:p>
-      <w:commentRangeStart w:id="3"/>
+      <w:commentRangeStart w:id="2"/>
       <w:r>
         <w:t>Discuss with Ollie</w:t>
       </w:r>
-      <w:commentRangeEnd w:id="3"/>
+      <w:commentRangeEnd w:id="2"/>
       <w:r>
         <w:rPr>
           <w:rStyle w:val="CommentReference"/>
           <w:rFonts w:eastAsia="Times New Roman" w:cs="Times New Roman"/>
           <w:lang w:val="en-GB" w:eastAsia="en-GB"/>
         </w:rPr>
-        <w:commentReference w:id="3"/>
+        <w:commentReference w:id="2"/>
       </w:r>
     </w:p>
     <w:p>
@@ -777,7 +765,7 @@
       <w:pPr>
         <w:pStyle w:val="Caption"/>
       </w:pPr>
-      <w:bookmarkStart w:id="4" w:name="_Ref191395287"/>
+      <w:bookmarkStart w:id="3" w:name="_Ref191395287"/>
       <w:r>
         <w:t xml:space="preserve">Figure </w:t>
       </w:r>
@@ -799,7 +787,7 @@
       <w:r>
         <w:fldChar w:fldCharType="end"/>
       </w:r>
-      <w:bookmarkEnd w:id="4"/>
+      <w:bookmarkEnd w:id="3"/>
       <w:r>
         <w:t>. Map depicting the change in the number of heatwave days over land in 2023 compared to the 1986–2005 baseline.</w:t>
       </w:r>
@@ -840,16 +828,17 @@
       <w:pPr>
         <w:keepNext/>
       </w:pPr>
+      <w:commentRangeStart w:id="4"/>
       <w:r>
         <w:rPr>
           <w:noProof/>
         </w:rPr>
         <w:lastRenderedPageBreak/>
         <w:drawing>
-          <wp:inline distT="0" distB="0" distL="0" distR="0" wp14:anchorId="218EEE88" wp14:editId="321DB118">
-            <wp:extent cx="5943600" cy="3372485"/>
-            <wp:effectExtent l="0" t="0" r="0" b="5715"/>
-            <wp:docPr id="472947441" name="Picture 1"/>
+          <wp:inline distT="0" distB="0" distL="0" distR="0" wp14:anchorId="75655153" wp14:editId="204C5516">
+            <wp:extent cx="5854700" cy="4394200"/>
+            <wp:effectExtent l="0" t="0" r="0" b="0"/>
+            <wp:docPr id="866780913" name="Picture 1"/>
             <wp:cNvGraphicFramePr>
               <a:graphicFrameLocks xmlns:a="http://schemas.openxmlformats.org/drawingml/2006/main" noChangeAspect="1"/>
             </wp:cNvGraphicFramePr>
@@ -857,7 +846,7 @@
               <a:graphicData uri="http://schemas.openxmlformats.org/drawingml/2006/picture">
                 <pic:pic xmlns:pic="http://schemas.openxmlformats.org/drawingml/2006/picture">
                   <pic:nvPicPr>
-                    <pic:cNvPr id="472947441" name="Picture 472947441"/>
+                    <pic:cNvPr id="866780913" name="Picture 866780913"/>
                     <pic:cNvPicPr/>
                   </pic:nvPicPr>
                   <pic:blipFill>
@@ -869,7 +858,7 @@
                   <pic:spPr>
                     <a:xfrm>
                       <a:off x="0" y="0"/>
-                      <a:ext cx="5943600" cy="3372485"/>
+                      <a:ext cx="5854700" cy="4394200"/>
                     </a:xfrm>
                     <a:prstGeom prst="rect">
                       <a:avLst/>
@@ -881,12 +870,21 @@
           </wp:inline>
         </w:drawing>
       </w:r>
+      <w:commentRangeEnd w:id="4"/>
+      <w:r>
+        <w:rPr>
+          <w:rStyle w:val="CommentReference"/>
+          <w:rFonts w:eastAsia="Times New Roman" w:cs="Times New Roman"/>
+          <w:lang w:val="en-GB" w:eastAsia="en-GB"/>
+        </w:rPr>
+        <w:commentReference w:id="4"/>
+      </w:r>
     </w:p>
     <w:p>
       <w:pPr>
         <w:pStyle w:val="Caption"/>
       </w:pPr>
-      <w:bookmarkStart w:id="5" w:name="_Ref191905945"/>
+      <w:bookmarkStart w:id="6" w:name="_Ref191905945"/>
       <w:r>
         <w:t xml:space="preserve">Figure </w:t>
       </w:r>
@@ -908,7 +906,7 @@
       <w:r>
         <w:fldChar w:fldCharType="end"/>
       </w:r>
-      <w:bookmarkEnd w:id="5"/>
+      <w:bookmarkEnd w:id="6"/>
       <w:r>
         <w:t xml:space="preserve">. Total number of </w:t>
       </w:r>
@@ -973,7 +971,7 @@
       <w:pPr>
         <w:keepNext/>
       </w:pPr>
-      <w:commentRangeStart w:id="6"/>
+      <w:commentRangeStart w:id="7"/>
       <w:r>
         <w:rPr>
           <w:noProof/>
@@ -1015,21 +1013,21 @@
           </wp:inline>
         </w:drawing>
       </w:r>
-      <w:commentRangeEnd w:id="6"/>
+      <w:commentRangeEnd w:id="7"/>
       <w:r>
         <w:rPr>
           <w:rStyle w:val="CommentReference"/>
           <w:rFonts w:eastAsia="Times New Roman" w:cs="Times New Roman"/>
           <w:lang w:val="en-GB" w:eastAsia="en-GB"/>
         </w:rPr>
-        <w:commentReference w:id="6"/>
+        <w:commentReference w:id="7"/>
       </w:r>
     </w:p>
     <w:p>
       <w:pPr>
         <w:pStyle w:val="Caption"/>
       </w:pPr>
-      <w:bookmarkStart w:id="7" w:name="_Ref191395398"/>
+      <w:bookmarkStart w:id="8" w:name="_Ref191395398"/>
       <w:r>
         <w:t xml:space="preserve">Figure </w:t>
       </w:r>
@@ -1051,7 +1049,7 @@
       <w:r>
         <w:fldChar w:fldCharType="end"/>
       </w:r>
-      <w:bookmarkEnd w:id="7"/>
+      <w:bookmarkEnd w:id="8"/>
       <w:r>
         <w:t>. Average number of heatwave days experienced by individuals over 65 and infants under one year old.</w:t>
       </w:r>
@@ -1195,7 +1193,7 @@
       <w:pPr>
         <w:pStyle w:val="Caption"/>
       </w:pPr>
-      <w:bookmarkStart w:id="8" w:name="_Ref191395782"/>
+      <w:bookmarkStart w:id="9" w:name="_Ref191395782"/>
       <w:r>
         <w:t xml:space="preserve">Figure </w:t>
       </w:r>
@@ -1217,7 +1215,7 @@
       <w:r>
         <w:fldChar w:fldCharType="end"/>
       </w:r>
-      <w:bookmarkEnd w:id="8"/>
+      <w:bookmarkEnd w:id="9"/>
       <w:r>
         <w:t>. Total heatwave person-days experienced by infants under one year old, presented by year and by the most affected countries.</w:t>
       </w:r>
@@ -1266,7 +1264,7 @@
       <w:pPr>
         <w:pStyle w:val="Caption"/>
       </w:pPr>
-      <w:bookmarkStart w:id="9" w:name="_Ref191395789"/>
+      <w:bookmarkStart w:id="10" w:name="_Ref191395789"/>
       <w:r>
         <w:t xml:space="preserve">Figure </w:t>
       </w:r>
@@ -1288,7 +1286,7 @@
       <w:r>
         <w:fldChar w:fldCharType="end"/>
       </w:r>
-      <w:bookmarkEnd w:id="9"/>
+      <w:bookmarkEnd w:id="10"/>
       <w:r>
         <w:t>. Total heatwave person-days experienced by individuals over 65, presented by year and by the most affected countries.</w:t>
       </w:r>
@@ -1323,10 +1321,7 @@
         <w:t xml:space="preserve"> for both age groups</w:t>
       </w:r>
       <w:r>
-        <w:t>, as shown in</w:t>
-      </w:r>
-      <w:r>
-        <w:t xml:space="preserve"> </w:t>
+        <w:t xml:space="preserve">, as shown in </w:t>
       </w:r>
       <w:r>
         <w:fldChar w:fldCharType="begin"/>
@@ -1683,7 +1678,7 @@
         </w:rPr>
         <w:t xml:space="preserve">Under a constant heatwave incidence at baseline levels, vulnerable populations would have experienced an average of </w:t>
       </w:r>
-      <w:commentRangeStart w:id="10"/>
+      <w:commentRangeStart w:id="11"/>
       <w:r>
         <w:rPr>
           <w:lang w:val="en-GB"/>
@@ -1696,14 +1691,14 @@
         </w:rPr>
         <w:t xml:space="preserve"> </w:t>
       </w:r>
-      <w:commentRangeEnd w:id="10"/>
+      <w:commentRangeEnd w:id="11"/>
       <w:r>
         <w:rPr>
           <w:rStyle w:val="CommentReference"/>
           <w:rFonts w:eastAsia="Times New Roman" w:cs="Times New Roman"/>
           <w:lang w:val="en-GB" w:eastAsia="en-GB"/>
         </w:rPr>
-        <w:commentReference w:id="10"/>
+        <w:commentReference w:id="11"/>
       </w:r>
       <w:r>
         <w:rPr>
@@ -1729,21 +1724,21 @@
         </w:rPr>
         <w:t>YY</w:t>
       </w:r>
-      <w:commentRangeStart w:id="11"/>
+      <w:commentRangeStart w:id="12"/>
       <w:r>
         <w:rPr>
           <w:lang w:val="en-GB"/>
         </w:rPr>
         <w:t>%</w:t>
       </w:r>
-      <w:commentRangeEnd w:id="11"/>
+      <w:commentRangeEnd w:id="12"/>
       <w:r>
         <w:rPr>
           <w:rStyle w:val="CommentReference"/>
           <w:rFonts w:eastAsia="Times New Roman" w:cs="Times New Roman"/>
           <w:lang w:val="en-GB" w:eastAsia="en-GB"/>
         </w:rPr>
-        <w:commentReference w:id="11"/>
+        <w:commentReference w:id="12"/>
       </w:r>
       <w:r>
         <w:rPr>
@@ -1751,21 +1746,21 @@
         </w:rPr>
         <w:t xml:space="preserve"> fewer than observed. Infants faced an average increase of </w:t>
       </w:r>
-      <w:commentRangeStart w:id="12"/>
+      <w:commentRangeStart w:id="13"/>
       <w:r>
         <w:rPr>
           <w:lang w:val="en-GB"/>
         </w:rPr>
         <w:t>ZZ</w:t>
       </w:r>
-      <w:commentRangeEnd w:id="12"/>
+      <w:commentRangeEnd w:id="13"/>
       <w:r>
         <w:rPr>
           <w:rStyle w:val="CommentReference"/>
           <w:rFonts w:eastAsia="Times New Roman" w:cs="Times New Roman"/>
           <w:lang w:val="en-GB" w:eastAsia="en-GB"/>
         </w:rPr>
-        <w:commentReference w:id="12"/>
+        <w:commentReference w:id="13"/>
       </w:r>
       <w:r>
         <w:rPr>
@@ -1773,21 +1768,21 @@
         </w:rPr>
         <w:t xml:space="preserve"> heatwave days per year, while individuals over 65, a rapidly growing group, experienced an additional </w:t>
       </w:r>
-      <w:commentRangeStart w:id="13"/>
+      <w:commentRangeStart w:id="14"/>
       <w:r>
         <w:rPr>
           <w:lang w:val="en-GB"/>
         </w:rPr>
         <w:t>YY</w:t>
       </w:r>
-      <w:commentRangeEnd w:id="13"/>
+      <w:commentRangeEnd w:id="14"/>
       <w:r>
         <w:rPr>
           <w:rStyle w:val="CommentReference"/>
           <w:rFonts w:eastAsia="Times New Roman" w:cs="Times New Roman"/>
           <w:lang w:val="en-GB" w:eastAsia="en-GB"/>
         </w:rPr>
-        <w:commentReference w:id="13"/>
+        <w:commentReference w:id="14"/>
       </w:r>
       <w:r>
         <w:rPr>
@@ -1823,7 +1818,7 @@
 
 <file path=word/comments.xml><?xml version="1.0" encoding="utf-8"?>
 <w:comments xmlns:wpc="http://schemas.microsoft.com/office/word/2010/wordprocessingCanvas" xmlns:cx="http://schemas.microsoft.com/office/drawing/2014/chartex" xmlns:cx1="http://schemas.microsoft.com/office/drawing/2015/9/8/chartex" xmlns:cx2="http://schemas.microsoft.com/office/drawing/2015/10/21/chartex" xmlns:cx3="http://schemas.microsoft.com/office/drawing/2016/5/9/chartex" xmlns:cx4="http://schemas.microsoft.com/office/drawing/2016/5/10/chartex" xmlns:cx5="http://schemas.microsoft.com/office/drawing/2016/5/11/chartex" xmlns:cx6="http://schemas.microsoft.com/office/drawing/2016/5/12/chartex" xmlns:cx7="http://schemas.microsoft.com/office/drawing/2016/5/13/chartex" xmlns:cx8="http://schemas.microsoft.com/office/drawing/2016/5/14/chartex" xmlns:mc="http://schemas.openxmlformats.org/markup-compatibility/2006" xmlns:aink="http://schemas.microsoft.com/office/drawing/2016/ink" xmlns:am3d="http://schemas.microsoft.com/office/drawing/2017/model3d" xmlns:o="urn:schemas-microsoft-com:office:office" xmlns:oel="http://schemas.microsoft.com/office/2019/extlst" xmlns:r="http://schemas.openxmlformats.org/officeDocument/2006/relationships" xmlns:m="http://schemas.openxmlformats.org/officeDocument/2006/math" xmlns:v="urn:schemas-microsoft-com:vml" xmlns:wp14="http://schemas.microsoft.com/office/word/2010/wordprocessingDrawing" xmlns:wp="http://schemas.openxmlformats.org/drawingml/2006/wordprocessingDrawing" xmlns:w10="urn:schemas-microsoft-com:office:word" xmlns:w="http://schemas.openxmlformats.org/wordprocessingml/2006/main" xmlns:w14="http://schemas.microsoft.com/office/word/2010/wordml" xmlns:w15="http://schemas.microsoft.com/office/word/2012/wordml" xmlns:w16cex="http://schemas.microsoft.com/office/word/2018/wordml/cex" xmlns:w16cid="http://schemas.microsoft.com/office/word/2016/wordml/cid" xmlns:w16="http://schemas.microsoft.com/office/word/2018/wordml" xmlns:w16du="http://schemas.microsoft.com/office/word/2023/wordml/word16du" xmlns:w16sdtdh="http://schemas.microsoft.com/office/word/2020/wordml/sdtdatahash" xmlns:w16sdtfl="http://schemas.microsoft.com/office/word/2024/wordml/sdtformatlock" xmlns:w16se="http://schemas.microsoft.com/office/word/2015/wordml/symex" xmlns:wpg="http://schemas.microsoft.com/office/word/2010/wordprocessingGroup" xmlns:wpi="http://schemas.microsoft.com/office/word/2010/wordprocessingInk" xmlns:wne="http://schemas.microsoft.com/office/word/2006/wordml" xmlns:wps="http://schemas.microsoft.com/office/word/2010/wordprocessingShape" mc:Ignorable="w14 w15 w16se w16cid w16 w16cex w16sdtdh w16sdtfl w16du wp14">
-  <w:comment w:id="2" w:author="Federico Tartarini" w:date="2025-02-25T16:21:00Z" w:initials="f">
+  <w:comment w:id="2" w:author="Federico Tartarini" w:date="2025-02-25T16:48:00Z" w:initials="f">
     <w:p>
       <w:pPr>
         <w:jc w:val="left"/>
@@ -1841,11 +1836,11 @@
           <w:szCs w:val="20"/>
           <w:lang w:val="en-GB" w:eastAsia="en-GB"/>
         </w:rPr>
-        <w:t>Add repository</w:t>
+        <w:t>Discuss with Ollie</w:t>
       </w:r>
     </w:p>
   </w:comment>
-  <w:comment w:id="3" w:author="Federico Tartarini" w:date="2025-02-25T16:48:00Z" w:initials="f">
+  <w:comment w:id="4" w:author="Federico Tartarini" w:date="2025-03-06T11:38:00Z" w:initials="f">
     <w:p>
       <w:pPr>
         <w:jc w:val="left"/>
@@ -1863,20 +1858,7 @@
           <w:szCs w:val="20"/>
           <w:lang w:val="en-GB" w:eastAsia="en-GB"/>
         </w:rPr>
-        <w:t>Discuss with Ollie</w:t>
-      </w:r>
-    </w:p>
-  </w:comment>
-  <w:comment w:id="6" w:author="Federico Tartarini" w:date="2025-03-03T14:38:00Z" w:initials="f">
-    <w:p>
-      <w:pPr>
-        <w:jc w:val="left"/>
-      </w:pPr>
-      <w:r>
-        <w:rPr>
-          <w:rStyle w:val="CommentReference"/>
-        </w:rPr>
-        <w:annotationRef/>
+        <w:fldChar w:fldCharType="begin"/>
       </w:r>
       <w:r>
         <w:rPr>
@@ -1885,20 +1867,7 @@
           <w:szCs w:val="20"/>
           <w:lang w:val="en-GB" w:eastAsia="en-GB"/>
         </w:rPr>
-        <w:t>I am planning to add a line for people above 80 or 85 as well. To make the chart a bit different and also to report on a group of people which is more at risk.</w:t>
-      </w:r>
-    </w:p>
-  </w:comment>
-  <w:comment w:id="10" w:author="Federico Tartarini" w:date="2025-02-27T15:09:00Z" w:initials="f">
-    <w:p>
-      <w:pPr>
-        <w:jc w:val="left"/>
-      </w:pPr>
-      <w:r>
-        <w:rPr>
-          <w:rStyle w:val="CommentReference"/>
-        </w:rPr>
-        <w:annotationRef/>
+        <w:instrText>HYPERLINK "mailto:ollie.jay@sydney.edu.au"</w:instrText>
       </w:r>
       <w:r>
         <w:rPr>
@@ -1907,21 +1876,8 @@
           <w:szCs w:val="20"/>
           <w:lang w:val="en-GB" w:eastAsia="en-GB"/>
         </w:rPr>
-        <w:t>value</w:t>
-      </w:r>
-    </w:p>
-  </w:comment>
-  <w:comment w:id="11" w:author="Federico Tartarini" w:date="2025-02-27T15:08:00Z" w:initials="f">
-    <w:p>
-      <w:pPr>
-        <w:jc w:val="left"/>
-      </w:pPr>
-      <w:r>
-        <w:rPr>
-          <w:rStyle w:val="CommentReference"/>
-        </w:rPr>
-        <w:annotationRef/>
-      </w:r>
+      </w:r>
+      <w:bookmarkStart w:id="5" w:name="_@_3F8BCB7425EDB1448CC14464E3889877Z"/>
       <w:r>
         <w:rPr>
           <w:rFonts w:eastAsia="Times New Roman" w:cs="Times New Roman"/>
@@ -1929,20 +1885,19 @@
           <w:szCs w:val="20"/>
           <w:lang w:val="en-GB" w:eastAsia="en-GB"/>
         </w:rPr>
-        <w:t>Value</w:t>
-      </w:r>
-    </w:p>
-  </w:comment>
-  <w:comment w:id="12" w:author="Federico Tartarini" w:date="2025-02-27T15:09:00Z" w:initials="f">
-    <w:p>
-      <w:pPr>
-        <w:jc w:val="left"/>
-      </w:pPr>
-      <w:r>
-        <w:rPr>
-          <w:rStyle w:val="CommentReference"/>
-        </w:rPr>
-        <w:annotationRef/>
+        <w:fldChar w:fldCharType="separate"/>
+      </w:r>
+      <w:bookmarkEnd w:id="5"/>
+      <w:r>
+        <w:rPr>
+          <w:rStyle w:val="Mention"/>
+          <w:rFonts w:eastAsia="Times New Roman" w:cs="Times New Roman"/>
+          <w:noProof/>
+          <w:sz w:val="20"/>
+          <w:szCs w:val="20"/>
+          <w:lang w:val="en-GB" w:eastAsia="en-GB"/>
+        </w:rPr>
+        <w:t>@Ollie Jay</w:t>
       </w:r>
       <w:r>
         <w:rPr>
@@ -1951,11 +1906,108 @@
           <w:szCs w:val="20"/>
           <w:lang w:val="en-GB" w:eastAsia="en-GB"/>
         </w:rPr>
+        <w:fldChar w:fldCharType="end"/>
+      </w:r>
+      <w:r>
+        <w:rPr>
+          <w:rFonts w:eastAsia="Times New Roman" w:cs="Times New Roman"/>
+          <w:sz w:val="20"/>
+          <w:szCs w:val="20"/>
+          <w:lang w:val="en-GB" w:eastAsia="en-GB"/>
+        </w:rPr>
+        <w:t xml:space="preserve"> shall we also include people above 75?</w:t>
+      </w:r>
+    </w:p>
+  </w:comment>
+  <w:comment w:id="7" w:author="Federico Tartarini" w:date="2025-03-03T14:38:00Z" w:initials="f">
+    <w:p>
+      <w:pPr>
+        <w:jc w:val="left"/>
+      </w:pPr>
+      <w:r>
+        <w:rPr>
+          <w:rStyle w:val="CommentReference"/>
+        </w:rPr>
+        <w:annotationRef/>
+      </w:r>
+      <w:r>
+        <w:rPr>
+          <w:rFonts w:eastAsia="Times New Roman" w:cs="Times New Roman"/>
+          <w:sz w:val="20"/>
+          <w:szCs w:val="20"/>
+          <w:lang w:val="en-GB" w:eastAsia="en-GB"/>
+        </w:rPr>
+        <w:t>I am planning to add a line for people above 80 or 85 as well. To make the chart a bit different and also to report on a group of people which is more at risk.</w:t>
+      </w:r>
+    </w:p>
+  </w:comment>
+  <w:comment w:id="11" w:author="Federico Tartarini" w:date="2025-02-27T15:09:00Z" w:initials="f">
+    <w:p>
+      <w:pPr>
+        <w:jc w:val="left"/>
+      </w:pPr>
+      <w:r>
+        <w:rPr>
+          <w:rStyle w:val="CommentReference"/>
+        </w:rPr>
+        <w:annotationRef/>
+      </w:r>
+      <w:r>
+        <w:rPr>
+          <w:rFonts w:eastAsia="Times New Roman" w:cs="Times New Roman"/>
+          <w:sz w:val="20"/>
+          <w:szCs w:val="20"/>
+          <w:lang w:val="en-GB" w:eastAsia="en-GB"/>
+        </w:rPr>
         <w:t>value</w:t>
+      </w:r>
+    </w:p>
+  </w:comment>
+  <w:comment w:id="12" w:author="Federico Tartarini" w:date="2025-02-27T15:08:00Z" w:initials="f">
+    <w:p>
+      <w:pPr>
+        <w:jc w:val="left"/>
+      </w:pPr>
+      <w:r>
+        <w:rPr>
+          <w:rStyle w:val="CommentReference"/>
+        </w:rPr>
+        <w:annotationRef/>
+      </w:r>
+      <w:r>
+        <w:rPr>
+          <w:rFonts w:eastAsia="Times New Roman" w:cs="Times New Roman"/>
+          <w:sz w:val="20"/>
+          <w:szCs w:val="20"/>
+          <w:lang w:val="en-GB" w:eastAsia="en-GB"/>
+        </w:rPr>
+        <w:t>Value</w:t>
       </w:r>
     </w:p>
   </w:comment>
   <w:comment w:id="13" w:author="Federico Tartarini" w:date="2025-02-27T15:09:00Z" w:initials="f">
+    <w:p>
+      <w:pPr>
+        <w:jc w:val="left"/>
+      </w:pPr>
+      <w:r>
+        <w:rPr>
+          <w:rStyle w:val="CommentReference"/>
+        </w:rPr>
+        <w:annotationRef/>
+      </w:r>
+      <w:r>
+        <w:rPr>
+          <w:rFonts w:eastAsia="Times New Roman" w:cs="Times New Roman"/>
+          <w:sz w:val="20"/>
+          <w:szCs w:val="20"/>
+          <w:lang w:val="en-GB" w:eastAsia="en-GB"/>
+        </w:rPr>
+        <w:t>value</w:t>
+      </w:r>
+    </w:p>
+  </w:comment>
+  <w:comment w:id="14" w:author="Federico Tartarini" w:date="2025-02-27T15:09:00Z" w:initials="f">
     <w:p>
       <w:pPr>
         <w:jc w:val="left"/>
@@ -1982,8 +2034,8 @@
 
 <file path=word/commentsExtended.xml><?xml version="1.0" encoding="utf-8"?>
 <w15:commentsEx xmlns:wpc="http://schemas.microsoft.com/office/word/2010/wordprocessingCanvas" xmlns:cx="http://schemas.microsoft.com/office/drawing/2014/chartex" xmlns:cx1="http://schemas.microsoft.com/office/drawing/2015/9/8/chartex" xmlns:cx2="http://schemas.microsoft.com/office/drawing/2015/10/21/chartex" xmlns:cx3="http://schemas.microsoft.com/office/drawing/2016/5/9/chartex" xmlns:cx4="http://schemas.microsoft.com/office/drawing/2016/5/10/chartex" xmlns:cx5="http://schemas.microsoft.com/office/drawing/2016/5/11/chartex" xmlns:cx6="http://schemas.microsoft.com/office/drawing/2016/5/12/chartex" xmlns:cx7="http://schemas.microsoft.com/office/drawing/2016/5/13/chartex" xmlns:cx8="http://schemas.microsoft.com/office/drawing/2016/5/14/chartex" xmlns:mc="http://schemas.openxmlformats.org/markup-compatibility/2006" xmlns:aink="http://schemas.microsoft.com/office/drawing/2016/ink" xmlns:am3d="http://schemas.microsoft.com/office/drawing/2017/model3d" xmlns:o="urn:schemas-microsoft-com:office:office" xmlns:oel="http://schemas.microsoft.com/office/2019/extlst" xmlns:r="http://schemas.openxmlformats.org/officeDocument/2006/relationships" xmlns:m="http://schemas.openxmlformats.org/officeDocument/2006/math" xmlns:v="urn:schemas-microsoft-com:vml" xmlns:wp14="http://schemas.microsoft.com/office/word/2010/wordprocessingDrawing" xmlns:wp="http://schemas.openxmlformats.org/drawingml/2006/wordprocessingDrawing" xmlns:w10="urn:schemas-microsoft-com:office:word" xmlns:w="http://schemas.openxmlformats.org/wordprocessingml/2006/main" xmlns:w14="http://schemas.microsoft.com/office/word/2010/wordml" xmlns:w15="http://schemas.microsoft.com/office/word/2012/wordml" xmlns:w16cex="http://schemas.microsoft.com/office/word/2018/wordml/cex" xmlns:w16cid="http://schemas.microsoft.com/office/word/2016/wordml/cid" xmlns:w16="http://schemas.microsoft.com/office/word/2018/wordml" xmlns:w16du="http://schemas.microsoft.com/office/word/2023/wordml/word16du" xmlns:w16sdtdh="http://schemas.microsoft.com/office/word/2020/wordml/sdtdatahash" xmlns:w16sdtfl="http://schemas.microsoft.com/office/word/2024/wordml/sdtformatlock" xmlns:w16se="http://schemas.microsoft.com/office/word/2015/wordml/symex" xmlns:wpg="http://schemas.microsoft.com/office/word/2010/wordprocessingGroup" xmlns:wpi="http://schemas.microsoft.com/office/word/2010/wordprocessingInk" xmlns:wne="http://schemas.microsoft.com/office/word/2006/wordml" xmlns:wps="http://schemas.microsoft.com/office/word/2010/wordprocessingShape" mc:Ignorable="w14 w15 w16se w16cid w16 w16cex w16sdtdh w16sdtfl w16du wp14">
-  <w15:commentEx w15:paraId="361E65D4" w15:done="0"/>
   <w15:commentEx w15:paraId="489A61E2" w15:done="0"/>
+  <w15:commentEx w15:paraId="518CEE7C" w15:done="0"/>
   <w15:commentEx w15:paraId="4C615945" w15:done="0"/>
   <w15:commentEx w15:paraId="5B415705" w15:done="0"/>
   <w15:commentEx w15:paraId="658BA5F5" w15:done="0"/>
@@ -1994,8 +2046,8 @@
 
 <file path=word/commentsExtensible.xml><?xml version="1.0" encoding="utf-8"?>
 <w16cex:commentsExtensible xmlns:wpc="http://schemas.microsoft.com/office/word/2010/wordprocessingCanvas" xmlns:cx="http://schemas.microsoft.com/office/drawing/2014/chartex" xmlns:cx1="http://schemas.microsoft.com/office/drawing/2015/9/8/chartex" xmlns:cx2="http://schemas.microsoft.com/office/drawing/2015/10/21/chartex" xmlns:cx3="http://schemas.microsoft.com/office/drawing/2016/5/9/chartex" xmlns:cx4="http://schemas.microsoft.com/office/drawing/2016/5/10/chartex" xmlns:cx5="http://schemas.microsoft.com/office/drawing/2016/5/11/chartex" xmlns:cx6="http://schemas.microsoft.com/office/drawing/2016/5/12/chartex" xmlns:cx7="http://schemas.microsoft.com/office/drawing/2016/5/13/chartex" xmlns:cx8="http://schemas.microsoft.com/office/drawing/2016/5/14/chartex" xmlns:cr="http://schemas.microsoft.com/office/comments/2020/reactions" xmlns:mc="http://schemas.openxmlformats.org/markup-compatibility/2006" xmlns:aink="http://schemas.microsoft.com/office/drawing/2016/ink" xmlns:am3d="http://schemas.microsoft.com/office/drawing/2017/model3d" xmlns:o="urn:schemas-microsoft-com:office:office" xmlns:oel="http://schemas.microsoft.com/office/2019/extlst" xmlns:r="http://schemas.openxmlformats.org/officeDocument/2006/relationships" xmlns:m="http://schemas.openxmlformats.org/officeDocument/2006/math" xmlns:v="urn:schemas-microsoft-com:vml" xmlns:wp14="http://schemas.microsoft.com/office/word/2010/wordprocessingDrawing" xmlns:wp="http://schemas.openxmlformats.org/drawingml/2006/wordprocessingDrawing" xmlns:w10="urn:schemas-microsoft-com:office:word" xmlns:w="http://schemas.openxmlformats.org/wordprocessingml/2006/main" xmlns:w14="http://schemas.microsoft.com/office/word/2010/wordml" xmlns:w15="http://schemas.microsoft.com/office/word/2012/wordml" xmlns:w16cex="http://schemas.microsoft.com/office/word/2018/wordml/cex" xmlns:w16cid="http://schemas.microsoft.com/office/word/2016/wordml/cid" xmlns:w16="http://schemas.microsoft.com/office/word/2018/wordml" xmlns:w16du="http://schemas.microsoft.com/office/word/2023/wordml/word16du" xmlns:w16sdtdh="http://schemas.microsoft.com/office/word/2020/wordml/sdtdatahash" xmlns:w16sdtfl="http://schemas.microsoft.com/office/word/2024/wordml/sdtformatlock" xmlns:w16se="http://schemas.microsoft.com/office/word/2015/wordml/symex" xmlns:wpg="http://schemas.microsoft.com/office/word/2010/wordprocessingGroup" xmlns:wpi="http://schemas.microsoft.com/office/word/2010/wordprocessingInk" xmlns:wne="http://schemas.microsoft.com/office/word/2006/wordml" xmlns:wps="http://schemas.microsoft.com/office/word/2010/wordprocessingShape" mc:Ignorable="w14 w15 w16se w16cid w16 w16cex w16sdtdh w16sdtfl cr w16du wp14">
-  <w16cex:commentExtensible w16cex:durableId="61F75B30" w16cex:dateUtc="2025-02-25T05:21:00Z"/>
   <w16cex:commentExtensible w16cex:durableId="63A8B690" w16cex:dateUtc="2025-02-25T05:48:00Z"/>
+  <w16cex:commentExtensible w16cex:durableId="5BC3203E" w16cex:dateUtc="2025-03-06T00:38:00Z"/>
   <w16cex:commentExtensible w16cex:durableId="21EE26BE" w16cex:dateUtc="2025-03-03T03:38:00Z"/>
   <w16cex:commentExtensible w16cex:durableId="035A6C06" w16cex:dateUtc="2025-02-27T04:09:00Z"/>
   <w16cex:commentExtensible w16cex:durableId="27422208" w16cex:dateUtc="2025-02-27T04:08:00Z"/>
@@ -2006,8 +2058,8 @@
 
 <file path=word/commentsIds.xml><?xml version="1.0" encoding="utf-8"?>
 <w16cid:commentsIds xmlns:wpc="http://schemas.microsoft.com/office/word/2010/wordprocessingCanvas" xmlns:cx="http://schemas.microsoft.com/office/drawing/2014/chartex" xmlns:cx1="http://schemas.microsoft.com/office/drawing/2015/9/8/chartex" xmlns:cx2="http://schemas.microsoft.com/office/drawing/2015/10/21/chartex" xmlns:cx3="http://schemas.microsoft.com/office/drawing/2016/5/9/chartex" xmlns:cx4="http://schemas.microsoft.com/office/drawing/2016/5/10/chartex" xmlns:cx5="http://schemas.microsoft.com/office/drawing/2016/5/11/chartex" xmlns:cx6="http://schemas.microsoft.com/office/drawing/2016/5/12/chartex" xmlns:cx7="http://schemas.microsoft.com/office/drawing/2016/5/13/chartex" xmlns:cx8="http://schemas.microsoft.com/office/drawing/2016/5/14/chartex" xmlns:mc="http://schemas.openxmlformats.org/markup-compatibility/2006" xmlns:aink="http://schemas.microsoft.com/office/drawing/2016/ink" xmlns:am3d="http://schemas.microsoft.com/office/drawing/2017/model3d" xmlns:o="urn:schemas-microsoft-com:office:office" xmlns:oel="http://schemas.microsoft.com/office/2019/extlst" xmlns:r="http://schemas.openxmlformats.org/officeDocument/2006/relationships" xmlns:m="http://schemas.openxmlformats.org/officeDocument/2006/math" xmlns:v="urn:schemas-microsoft-com:vml" xmlns:wp14="http://schemas.microsoft.com/office/word/2010/wordprocessingDrawing" xmlns:wp="http://schemas.openxmlformats.org/drawingml/2006/wordprocessingDrawing" xmlns:w10="urn:schemas-microsoft-com:office:word" xmlns:w="http://schemas.openxmlformats.org/wordprocessingml/2006/main" xmlns:w14="http://schemas.microsoft.com/office/word/2010/wordml" xmlns:w15="http://schemas.microsoft.com/office/word/2012/wordml" xmlns:w16cex="http://schemas.microsoft.com/office/word/2018/wordml/cex" xmlns:w16cid="http://schemas.microsoft.com/office/word/2016/wordml/cid" xmlns:w16="http://schemas.microsoft.com/office/word/2018/wordml" xmlns:w16du="http://schemas.microsoft.com/office/word/2023/wordml/word16du" xmlns:w16sdtdh="http://schemas.microsoft.com/office/word/2020/wordml/sdtdatahash" xmlns:w16sdtfl="http://schemas.microsoft.com/office/word/2024/wordml/sdtformatlock" xmlns:w16se="http://schemas.microsoft.com/office/word/2015/wordml/symex" xmlns:wpg="http://schemas.microsoft.com/office/word/2010/wordprocessingGroup" xmlns:wpi="http://schemas.microsoft.com/office/word/2010/wordprocessingInk" xmlns:wne="http://schemas.microsoft.com/office/word/2006/wordml" xmlns:wps="http://schemas.microsoft.com/office/word/2010/wordprocessingShape" mc:Ignorable="w14 w15 w16se w16cid w16 w16cex w16sdtdh w16sdtfl w16du wp14">
-  <w16cid:commentId w16cid:paraId="361E65D4" w16cid:durableId="61F75B30"/>
   <w16cid:commentId w16cid:paraId="489A61E2" w16cid:durableId="63A8B690"/>
+  <w16cid:commentId w16cid:paraId="518CEE7C" w16cid:durableId="5BC3203E"/>
   <w16cid:commentId w16cid:paraId="4C615945" w16cid:durableId="21EE26BE"/>
   <w16cid:commentId w16cid:paraId="5B415705" w16cid:durableId="035A6C06"/>
   <w16cid:commentId w16cid:paraId="658BA5F5" w16cid:durableId="27422208"/>
@@ -3324,6 +3376,17 @@
       <w:rFonts w:ascii="Times New Roman" w:eastAsia="Times New Roman" w:hAnsi="Times New Roman" w:cs="Times New Roman"/>
     </w:rPr>
   </w:style>
+  <w:style w:type="character" w:styleId="Mention">
+    <w:name w:val="Mention"/>
+    <w:basedOn w:val="DefaultParagraphFont"/>
+    <w:uiPriority w:val="99"/>
+    <w:unhideWhenUsed/>
+    <w:rsid w:val="006A7334"/>
+    <w:rPr>
+      <w:color w:val="2B579A"/>
+      <w:shd w:val="clear" w:color="auto" w:fill="E1DFDD"/>
+    </w:rPr>
+  </w:style>
 </w:styles>
 </file>
 

</xml_diff>

<commit_message>
feat: finalised text appendix
</commit_message>
<xml_diff>
--- a/manuscript/2025/2025 Global Report Appendix Template.docx
+++ b/manuscript/2025/2025 Global Report Appendix Template.docx
@@ -978,10 +978,10 @@
           <w:noProof/>
         </w:rPr>
         <w:drawing>
-          <wp:inline distT="0" distB="0" distL="0" distR="0" wp14:anchorId="3E25B9E2" wp14:editId="32613795">
-            <wp:extent cx="5943600" cy="3442970"/>
+          <wp:inline distT="0" distB="0" distL="0" distR="0" wp14:anchorId="1BF26DBF" wp14:editId="706DD0C7">
+            <wp:extent cx="5943600" cy="4245610"/>
             <wp:effectExtent l="0" t="0" r="0" b="0"/>
-            <wp:docPr id="553321060" name="Picture 2" descr="A map of the world&#10;&#10;AI-generated content may be incorrect."/>
+            <wp:docPr id="2094897198" name="Picture 2"/>
             <wp:cNvGraphicFramePr>
               <a:graphicFrameLocks xmlns:a="http://schemas.openxmlformats.org/drawingml/2006/main" noChangeAspect="1"/>
             </wp:cNvGraphicFramePr>
@@ -989,7 +989,7 @@
               <a:graphicData uri="http://schemas.openxmlformats.org/drawingml/2006/picture">
                 <pic:pic xmlns:pic="http://schemas.openxmlformats.org/drawingml/2006/picture">
                   <pic:nvPicPr>
-                    <pic:cNvPr id="553321060" name="Picture 2" descr="A map of the world&#10;&#10;AI-generated content may be incorrect."/>
+                    <pic:cNvPr id="2094897198" name="Picture 2094897198"/>
                     <pic:cNvPicPr/>
                   </pic:nvPicPr>
                   <pic:blipFill>
@@ -1007,7 +1007,7 @@
                   <pic:spPr>
                     <a:xfrm>
                       <a:off x="0" y="0"/>
-                      <a:ext cx="5943600" cy="3442970"/>
+                      <a:ext cx="5943600" cy="4245610"/>
                     </a:xfrm>
                     <a:prstGeom prst="rect">
                       <a:avLst/>
@@ -1053,7 +1053,40 @@
     </w:p>
     <w:p>
       <w:r>
-        <w:t>The total number of heatwave days experienced annually by individuals in vulnerable age groups rose by 52% in 2024. Older adults (65+) endured a record 17.6 billion person-days of heatwaves, while infants under one year experienced 2.9 billion person-days, as illustrated in</w:t>
+        <w:t xml:space="preserve">The total number of heatwave days experienced annually by individuals in vulnerable age groups rose by </w:t>
+      </w:r>
+      <w:r>
+        <w:t xml:space="preserve">more than </w:t>
+      </w:r>
+      <w:r>
+        <w:t>44% for all groups</w:t>
+      </w:r>
+      <w:r>
+        <w:t>. Older adults (65+) endured a record 17.</w:t>
+      </w:r>
+      <w:r>
+        <w:t>7</w:t>
+      </w:r>
+      <w:r>
+        <w:t xml:space="preserve"> billion person-days of heatwaves</w:t>
+      </w:r>
+      <w:r>
+        <w:t xml:space="preserve"> (</w:t>
+      </w:r>
+      <w:r>
+        <w:t>49% increase), people aged 75 year</w:t>
+      </w:r>
+      <w:r>
+        <w:t xml:space="preserve"> experienced </w:t>
+      </w:r>
+      <w:r>
+        <w:t>6.4 billion person-days,</w:t>
+      </w:r>
+      <w:r>
+        <w:t xml:space="preserve"> </w:t>
+      </w:r>
+      <w:r>
+        <w:t>while infants under one year experienced 2.9 billion person-days, as illustrated in</w:t>
       </w:r>
       <w:r>
         <w:t xml:space="preserve"> </w:t>
@@ -1089,16 +1122,34 @@
       </w:pPr>
       <w:commentRangeStart w:id="5"/>
       <w:commentRangeStart w:id="6"/>
+      <w:commentRangeEnd w:id="6"/>
+      <w:r>
+        <w:rPr>
+          <w:rStyle w:val="CommentReference"/>
+          <w:rFonts w:eastAsia="Times New Roman" w:cs="Times New Roman"/>
+          <w:lang w:val="en-GB" w:eastAsia="en-GB"/>
+        </w:rPr>
+        <w:lastRenderedPageBreak/>
+        <w:commentReference w:id="6"/>
+      </w:r>
+      <w:commentRangeEnd w:id="5"/>
+      <w:r>
+        <w:rPr>
+          <w:rStyle w:val="CommentReference"/>
+          <w:rFonts w:eastAsia="Times New Roman" w:cs="Times New Roman"/>
+          <w:lang w:val="en-GB" w:eastAsia="en-GB"/>
+        </w:rPr>
+        <w:commentReference w:id="5"/>
+      </w:r>
       <w:r>
         <w:rPr>
           <w:noProof/>
         </w:rPr>
-        <w:lastRenderedPageBreak/>
         <w:drawing>
-          <wp:inline distT="0" distB="0" distL="0" distR="0" wp14:anchorId="75655153" wp14:editId="204C5516">
-            <wp:extent cx="5854700" cy="4394200"/>
+          <wp:inline distT="0" distB="0" distL="0" distR="0" wp14:anchorId="3A3D39C7" wp14:editId="6297A836">
+            <wp:extent cx="5943600" cy="3396615"/>
             <wp:effectExtent l="0" t="0" r="0" b="0"/>
-            <wp:docPr id="866780913" name="Picture 1"/>
+            <wp:docPr id="1974721186" name="Picture 3"/>
             <wp:cNvGraphicFramePr>
               <a:graphicFrameLocks xmlns:a="http://schemas.openxmlformats.org/drawingml/2006/main" noChangeAspect="1"/>
             </wp:cNvGraphicFramePr>
@@ -1106,7 +1157,7 @@
               <a:graphicData uri="http://schemas.openxmlformats.org/drawingml/2006/picture">
                 <pic:pic xmlns:pic="http://schemas.openxmlformats.org/drawingml/2006/picture">
                   <pic:nvPicPr>
-                    <pic:cNvPr id="866780913" name="Picture 866780913"/>
+                    <pic:cNvPr id="1974721186" name="Picture 1974721186"/>
                     <pic:cNvPicPr/>
                   </pic:nvPicPr>
                   <pic:blipFill>
@@ -1118,7 +1169,7 @@
                   <pic:spPr>
                     <a:xfrm>
                       <a:off x="0" y="0"/>
-                      <a:ext cx="5854700" cy="4394200"/>
+                      <a:ext cx="5943600" cy="3396615"/>
                     </a:xfrm>
                     <a:prstGeom prst="rect">
                       <a:avLst/>
@@ -1130,24 +1181,6 @@
           </wp:inline>
         </w:drawing>
       </w:r>
-      <w:commentRangeEnd w:id="5"/>
-      <w:r>
-        <w:rPr>
-          <w:rStyle w:val="CommentReference"/>
-          <w:rFonts w:eastAsia="Times New Roman" w:cs="Times New Roman"/>
-          <w:lang w:val="en-GB" w:eastAsia="en-GB"/>
-        </w:rPr>
-        <w:commentReference w:id="5"/>
-      </w:r>
-      <w:commentRangeEnd w:id="6"/>
-      <w:r>
-        <w:rPr>
-          <w:rStyle w:val="CommentReference"/>
-          <w:rFonts w:eastAsia="Times New Roman" w:cs="Times New Roman"/>
-          <w:lang w:val="en-GB" w:eastAsia="en-GB"/>
-        </w:rPr>
-        <w:commentReference w:id="6"/>
-      </w:r>
     </w:p>
     <w:p>
       <w:pPr>
@@ -1218,7 +1251,40 @@
         <w:t xml:space="preserve">on average across the world </w:t>
       </w:r>
       <w:r>
-        <w:t>heatwave exposure is higher among individuals over 65</w:t>
+        <w:t xml:space="preserve">heatwave exposure is </w:t>
+      </w:r>
+      <w:r>
+        <w:t xml:space="preserve">the </w:t>
+      </w:r>
+      <w:r>
+        <w:t>highe</w:t>
+      </w:r>
+      <w:r>
+        <w:t>st</w:t>
+      </w:r>
+      <w:r>
+        <w:t xml:space="preserve"> among individuals over </w:t>
+      </w:r>
+      <w:r>
+        <w:t>75 (21.1</w:t>
+      </w:r>
+      <w:r>
+        <w:t xml:space="preserve"> </w:t>
+      </w:r>
+      <w:r>
+        <w:t>heatwave days per person</w:t>
+      </w:r>
+      <w:r>
+        <w:t>)</w:t>
+      </w:r>
+      <w:r>
+        <w:t xml:space="preserve">, followed by those aged </w:t>
+      </w:r>
+      <w:r>
+        <w:t>65</w:t>
+      </w:r>
+      <w:r>
+        <w:t>+</w:t>
       </w:r>
       <w:r>
         <w:t xml:space="preserve"> (</w:t>
@@ -1230,7 +1296,34 @@
         <w:t>)</w:t>
       </w:r>
       <w:r>
-        <w:t>, while infants experienced 20.4 days</w:t>
+        <w:t>.</w:t>
+      </w:r>
+      <w:r>
+        <w:t xml:space="preserve"> </w:t>
+      </w:r>
+      <w:r>
+        <w:t>I</w:t>
+      </w:r>
+      <w:r>
+        <w:t xml:space="preserve">nfants experienced </w:t>
+      </w:r>
+      <w:r>
+        <w:t xml:space="preserve">on average </w:t>
+      </w:r>
+      <w:r>
+        <w:t>20.</w:t>
+      </w:r>
+      <w:r>
+        <w:t>5</w:t>
+      </w:r>
+      <w:r>
+        <w:t xml:space="preserve"> heatwaves</w:t>
+      </w:r>
+      <w:r>
+        <w:t xml:space="preserve"> days</w:t>
+      </w:r>
+      <w:r>
+        <w:t xml:space="preserve"> per person</w:t>
       </w:r>
       <w:r>
         <w:t xml:space="preserve">. </w:t>
@@ -1240,17 +1333,16 @@
       <w:pPr>
         <w:keepNext/>
       </w:pPr>
-      <w:commentRangeStart w:id="9"/>
       <w:r>
         <w:rPr>
           <w:noProof/>
         </w:rPr>
         <w:lastRenderedPageBreak/>
         <w:drawing>
-          <wp:inline distT="0" distB="0" distL="0" distR="0" wp14:anchorId="5B4AAE9B" wp14:editId="0C0E9A67">
-            <wp:extent cx="5943600" cy="3372485"/>
-            <wp:effectExtent l="0" t="0" r="0" b="5715"/>
-            <wp:docPr id="1410575678" name="Picture 3"/>
+          <wp:inline distT="0" distB="0" distL="0" distR="0" wp14:anchorId="1501359E" wp14:editId="27B75738">
+            <wp:extent cx="5943600" cy="3396615"/>
+            <wp:effectExtent l="0" t="0" r="0" b="0"/>
+            <wp:docPr id="6476070" name="Picture 8"/>
             <wp:cNvGraphicFramePr>
               <a:graphicFrameLocks xmlns:a="http://schemas.openxmlformats.org/drawingml/2006/main" noChangeAspect="1"/>
             </wp:cNvGraphicFramePr>
@@ -1258,7 +1350,7 @@
               <a:graphicData uri="http://schemas.openxmlformats.org/drawingml/2006/picture">
                 <pic:pic xmlns:pic="http://schemas.openxmlformats.org/drawingml/2006/picture">
                   <pic:nvPicPr>
-                    <pic:cNvPr id="1410575678" name="Picture 1410575678"/>
+                    <pic:cNvPr id="6476070" name="Picture 6476070"/>
                     <pic:cNvPicPr/>
                   </pic:nvPicPr>
                   <pic:blipFill>
@@ -1270,7 +1362,7 @@
                   <pic:spPr>
                     <a:xfrm>
                       <a:off x="0" y="0"/>
-                      <a:ext cx="5943600" cy="3372485"/>
+                      <a:ext cx="5943600" cy="3396615"/>
                     </a:xfrm>
                     <a:prstGeom prst="rect">
                       <a:avLst/>
@@ -1282,21 +1374,12 @@
           </wp:inline>
         </w:drawing>
       </w:r>
-      <w:commentRangeEnd w:id="9"/>
-      <w:r>
-        <w:rPr>
-          <w:rStyle w:val="CommentReference"/>
-          <w:rFonts w:eastAsia="Times New Roman" w:cs="Times New Roman"/>
-          <w:lang w:val="en-GB" w:eastAsia="en-GB"/>
-        </w:rPr>
-        <w:commentReference w:id="9"/>
-      </w:r>
     </w:p>
     <w:p>
       <w:pPr>
         <w:pStyle w:val="Caption"/>
       </w:pPr>
-      <w:bookmarkStart w:id="10" w:name="_Ref191395398"/>
+      <w:bookmarkStart w:id="9" w:name="_Ref191395398"/>
       <w:r>
         <w:t xml:space="preserve">Figure </w:t>
       </w:r>
@@ -1318,7 +1401,7 @@
       <w:r>
         <w:fldChar w:fldCharType="end"/>
       </w:r>
-      <w:bookmarkEnd w:id="10"/>
+      <w:bookmarkEnd w:id="9"/>
       <w:r>
         <w:t>. Average number of heatwave days experienced by individuals over 65 and infants under one year old.</w:t>
       </w:r>
@@ -1373,7 +1456,13 @@
         <w:fldChar w:fldCharType="end"/>
       </w:r>
       <w:r>
-        <w:t>, China and India have the highest number of affected individuals in both age categories, primarily due to their large populations. In 202</w:t>
+        <w:t xml:space="preserve">, China and India </w:t>
+      </w:r>
+      <w:r>
+        <w:t>are the countries with the</w:t>
+      </w:r>
+      <w:r>
+        <w:t xml:space="preserve"> highest number of affected individuals in both age categories, primarily due to their large populations. In 202</w:t>
       </w:r>
       <w:r>
         <w:t>4</w:t>
@@ -1422,10 +1511,10 @@
         </w:rPr>
         <w:lastRenderedPageBreak/>
         <w:drawing>
-          <wp:inline distT="0" distB="0" distL="0" distR="0" wp14:anchorId="32D04DA4" wp14:editId="4FA2ADD4">
-            <wp:extent cx="5943600" cy="3372485"/>
-            <wp:effectExtent l="0" t="0" r="0" b="5715"/>
-            <wp:docPr id="1248568349" name="Picture 4"/>
+          <wp:inline distT="0" distB="0" distL="0" distR="0" wp14:anchorId="690894D7" wp14:editId="5A206E54">
+            <wp:extent cx="5943600" cy="3396615"/>
+            <wp:effectExtent l="0" t="0" r="0" b="0"/>
+            <wp:docPr id="572050541" name="Picture 6"/>
             <wp:cNvGraphicFramePr>
               <a:graphicFrameLocks xmlns:a="http://schemas.openxmlformats.org/drawingml/2006/main" noChangeAspect="1"/>
             </wp:cNvGraphicFramePr>
@@ -1433,7 +1522,7 @@
               <a:graphicData uri="http://schemas.openxmlformats.org/drawingml/2006/picture">
                 <pic:pic xmlns:pic="http://schemas.openxmlformats.org/drawingml/2006/picture">
                   <pic:nvPicPr>
-                    <pic:cNvPr id="1248568349" name="Picture 1248568349"/>
+                    <pic:cNvPr id="572050541" name="Picture 572050541"/>
                     <pic:cNvPicPr/>
                   </pic:nvPicPr>
                   <pic:blipFill>
@@ -1445,7 +1534,7 @@
                   <pic:spPr>
                     <a:xfrm>
                       <a:off x="0" y="0"/>
-                      <a:ext cx="5943600" cy="3372485"/>
+                      <a:ext cx="5943600" cy="3396615"/>
                     </a:xfrm>
                     <a:prstGeom prst="rect">
                       <a:avLst/>
@@ -1462,7 +1551,7 @@
       <w:pPr>
         <w:pStyle w:val="Caption"/>
       </w:pPr>
-      <w:bookmarkStart w:id="11" w:name="_Ref191395782"/>
+      <w:bookmarkStart w:id="10" w:name="_Ref191395782"/>
       <w:r>
         <w:t xml:space="preserve">Figure </w:t>
       </w:r>
@@ -1484,19 +1573,27 @@
       <w:r>
         <w:fldChar w:fldCharType="end"/>
       </w:r>
-      <w:bookmarkEnd w:id="11"/>
+      <w:bookmarkEnd w:id="10"/>
       <w:r>
         <w:t>. Total heatwave person-days experienced by infants under one year old, presented by year and by the most affected countries.</w:t>
       </w:r>
+    </w:p>
+    <w:p>
+      <w:pPr>
+        <w:rPr>
+          <w:lang w:val="en-GB"/>
+        </w:rPr>
+      </w:pPr>
       <w:r>
         <w:rPr>
           <w:noProof/>
+          <w:lang w:val="en-GB"/>
         </w:rPr>
         <w:drawing>
-          <wp:inline distT="0" distB="0" distL="0" distR="0" wp14:anchorId="5199A0E5" wp14:editId="4D0DE832">
-            <wp:extent cx="5943600" cy="3372485"/>
-            <wp:effectExtent l="0" t="0" r="0" b="5715"/>
-            <wp:docPr id="1944281363" name="Picture 5"/>
+          <wp:inline distT="0" distB="0" distL="0" distR="0" wp14:anchorId="16BDCDD1" wp14:editId="768D3177">
+            <wp:extent cx="5943600" cy="3396615"/>
+            <wp:effectExtent l="0" t="0" r="0" b="0"/>
+            <wp:docPr id="576701626" name="Picture 7"/>
             <wp:cNvGraphicFramePr>
               <a:graphicFrameLocks xmlns:a="http://schemas.openxmlformats.org/drawingml/2006/main" noChangeAspect="1"/>
             </wp:cNvGraphicFramePr>
@@ -1504,7 +1601,7 @@
               <a:graphicData uri="http://schemas.openxmlformats.org/drawingml/2006/picture">
                 <pic:pic xmlns:pic="http://schemas.openxmlformats.org/drawingml/2006/picture">
                   <pic:nvPicPr>
-                    <pic:cNvPr id="1944281363" name="Picture 1944281363"/>
+                    <pic:cNvPr id="576701626" name="Picture 576701626"/>
                     <pic:cNvPicPr/>
                   </pic:nvPicPr>
                   <pic:blipFill>
@@ -1516,7 +1613,7 @@
                   <pic:spPr>
                     <a:xfrm>
                       <a:off x="0" y="0"/>
-                      <a:ext cx="5943600" cy="3372485"/>
+                      <a:ext cx="5943600" cy="3396615"/>
                     </a:xfrm>
                     <a:prstGeom prst="rect">
                       <a:avLst/>
@@ -1533,8 +1630,9 @@
       <w:pPr>
         <w:pStyle w:val="Caption"/>
       </w:pPr>
-      <w:bookmarkStart w:id="12" w:name="_Ref191395789"/>
-      <w:r>
+      <w:bookmarkStart w:id="11" w:name="_Ref191395789"/>
+      <w:r>
+        <w:lastRenderedPageBreak/>
         <w:t xml:space="preserve">Figure </w:t>
       </w:r>
       <w:r>
@@ -1555,88 +1653,91 @@
       <w:r>
         <w:fldChar w:fldCharType="end"/>
       </w:r>
-      <w:bookmarkEnd w:id="12"/>
+      <w:bookmarkEnd w:id="11"/>
       <w:r>
         <w:t>. Total heatwave person-days experienced by individuals over 65, presented by year and by the most affected countries.</w:t>
       </w:r>
     </w:p>
     <w:p>
       <w:r>
+        <w:t xml:space="preserve">Before 2024, </w:t>
+      </w:r>
+      <w:r>
+        <w:t>countries classified as ‘</w:t>
+      </w:r>
+      <w:r>
+        <w:t>L</w:t>
+      </w:r>
+      <w:r>
+        <w:t>ow’ HDI</w:t>
+      </w:r>
+      <w:r>
+        <w:t>, on average,</w:t>
+      </w:r>
+      <w:r>
+        <w:t xml:space="preserve"> exhibit</w:t>
+      </w:r>
+      <w:r>
+        <w:t>ed</w:t>
+      </w:r>
+      <w:r>
+        <w:t xml:space="preserve"> lower heatwave exposure</w:t>
+      </w:r>
+      <w:r>
+        <w:t xml:space="preserve"> for both age groups</w:t>
+      </w:r>
+      <w:r>
+        <w:t>, as shown in</w:t>
+      </w:r>
+      <w:r>
+        <w:t xml:space="preserve"> </w:t>
+      </w:r>
+      <w:r>
+        <w:fldChar w:fldCharType="begin"/>
+      </w:r>
+      <w:r>
+        <w:instrText xml:space="preserve"> REF _Ref192172478 \h </w:instrText>
+      </w:r>
+      <w:r>
+        <w:fldChar w:fldCharType="separate"/>
+      </w:r>
+      <w:r>
+        <w:t xml:space="preserve">Figure </w:t>
+      </w:r>
+      <w:r>
+        <w:rPr>
+          <w:noProof/>
+        </w:rPr>
+        <w:t>6</w:t>
+      </w:r>
+      <w:r>
+        <w:fldChar w:fldCharType="end"/>
+      </w:r>
+      <w:r>
+        <w:t xml:space="preserve">. </w:t>
+      </w:r>
+      <w:r>
+        <w:t>However, th</w:t>
+      </w:r>
+      <w:r>
+        <w:t>ese countries experienced the fastest growth in 2024</w:t>
+      </w:r>
+      <w:r>
+        <w:t xml:space="preserve"> and both groups experienced </w:t>
+      </w:r>
+      <w:r>
+        <w:t>at more than 20 heatwaves days per year on average.</w:t>
+      </w:r>
+    </w:p>
+    <w:p>
+      <w:pPr>
+        <w:keepNext/>
+      </w:pPr>
+      <w:r>
+        <w:rPr>
+          <w:noProof/>
+        </w:rPr>
         <w:lastRenderedPageBreak/>
-        <w:t xml:space="preserve">Before 2024, </w:t>
-      </w:r>
-      <w:r>
-        <w:t>countries classified as ‘</w:t>
-      </w:r>
-      <w:r>
-        <w:t>L</w:t>
-      </w:r>
-      <w:r>
-        <w:t>ow’ HDI</w:t>
-      </w:r>
-      <w:r>
-        <w:t>, on average,</w:t>
-      </w:r>
-      <w:r>
-        <w:t xml:space="preserve"> exhibit</w:t>
-      </w:r>
-      <w:r>
-        <w:t>ed</w:t>
-      </w:r>
-      <w:r>
-        <w:t xml:space="preserve"> lower heatwave exposure</w:t>
-      </w:r>
-      <w:r>
-        <w:t xml:space="preserve"> for both age groups</w:t>
-      </w:r>
-      <w:r>
-        <w:t xml:space="preserve">, as shown in </w:t>
-      </w:r>
-      <w:r>
-        <w:fldChar w:fldCharType="begin"/>
-      </w:r>
-      <w:r>
-        <w:instrText xml:space="preserve"> REF _Ref191395789 \h </w:instrText>
-      </w:r>
-      <w:r>
-        <w:fldChar w:fldCharType="separate"/>
-      </w:r>
-      <w:r>
-        <w:t xml:space="preserve">Figure </w:t>
-      </w:r>
-      <w:r>
-        <w:rPr>
-          <w:noProof/>
-        </w:rPr>
-        <w:t>5</w:t>
-      </w:r>
-      <w:r>
-        <w:fldChar w:fldCharType="end"/>
-      </w:r>
-      <w:r>
-        <w:t xml:space="preserve">. </w:t>
-      </w:r>
-      <w:r>
-        <w:t>However, th</w:t>
-      </w:r>
-      <w:r>
-        <w:t>ese countries experienced the fastest growth in 2024</w:t>
-      </w:r>
-      <w:r>
-        <w:t xml:space="preserve"> and both groups experienced </w:t>
-      </w:r>
-      <w:r>
-        <w:t>at more than 20 heatwaves days per year on average.</w:t>
-      </w:r>
-    </w:p>
-    <w:p>
-      <w:pPr>
-        <w:keepNext/>
-      </w:pPr>
-      <w:r>
-        <w:rPr>
-          <w:noProof/>
-        </w:rPr>
         <w:drawing>
           <wp:inline distT="0" distB="0" distL="0" distR="0" wp14:anchorId="5071743C" wp14:editId="0ED5C5FC">
             <wp:extent cx="5943600" cy="5943600"/>
@@ -1678,6 +1779,7 @@
       <w:pPr>
         <w:pStyle w:val="Caption"/>
       </w:pPr>
+      <w:bookmarkStart w:id="12" w:name="_Ref192172478"/>
       <w:r>
         <w:t xml:space="preserve">Figure </w:t>
       </w:r>
@@ -1699,6 +1801,7 @@
       <w:r>
         <w:fldChar w:fldCharType="end"/>
       </w:r>
+      <w:bookmarkEnd w:id="12"/>
       <w:r>
         <w:t xml:space="preserve">. </w:t>
       </w:r>
@@ -1716,64 +1819,85 @@
         </w:rPr>
       </w:pPr>
       <w:r>
+        <w:fldChar w:fldCharType="begin"/>
+      </w:r>
+      <w:r>
+        <w:instrText xml:space="preserve"> REF _Ref192172502 \h </w:instrText>
+      </w:r>
+      <w:r>
+        <w:fldChar w:fldCharType="separate"/>
+      </w:r>
+      <w:r>
+        <w:t xml:space="preserve">Figure </w:t>
+      </w:r>
+      <w:r>
+        <w:rPr>
+          <w:noProof/>
+        </w:rPr>
+        <w:t>7</w:t>
+      </w:r>
+      <w:r>
+        <w:fldChar w:fldCharType="end"/>
+      </w:r>
+      <w:r>
+        <w:t xml:space="preserve"> </w:t>
+      </w:r>
+      <w:r>
+        <w:t>presents data aggregated by WHO regions</w:t>
+      </w:r>
+      <w:r>
+        <w:t>.</w:t>
+      </w:r>
+      <w:r>
+        <w:t xml:space="preserve"> </w:t>
+      </w:r>
+      <w:r>
+        <w:t>T</w:t>
+      </w:r>
+      <w:r>
+        <w:t xml:space="preserve">he </w:t>
+      </w:r>
+      <w:r>
+        <w:t>Wester Pacific</w:t>
+      </w:r>
+      <w:r>
+        <w:t xml:space="preserve"> region </w:t>
+      </w:r>
+      <w:r>
+        <w:t>was</w:t>
+      </w:r>
+      <w:r>
+        <w:t xml:space="preserve"> the most affected</w:t>
+      </w:r>
+      <w:r>
+        <w:t xml:space="preserve"> </w:t>
+      </w:r>
+      <w:r>
+        <w:t xml:space="preserve">for the </w:t>
+      </w:r>
+      <w:r>
+        <w:t>infants (under 1)</w:t>
+      </w:r>
+      <w:r>
+        <w:t xml:space="preserve"> </w:t>
+      </w:r>
+      <w:r>
+        <w:t xml:space="preserve">and </w:t>
+      </w:r>
+      <w:r>
+        <w:t>the over-65 population.</w:t>
+      </w:r>
+    </w:p>
+    <w:p>
+      <w:pPr>
+        <w:keepNext/>
+      </w:pPr>
+      <w:r>
+        <w:rPr>
+          <w:noProof/>
+          <w:lang w:val="en-GB"/>
+        </w:rPr>
         <w:lastRenderedPageBreak/>
-        <w:t>Figure 6</w:t>
-      </w:r>
-      <w:r>
-        <w:t xml:space="preserve"> presents data aggregated by WHO regions</w:t>
-      </w:r>
-      <w:r>
-        <w:t>.</w:t>
-      </w:r>
-      <w:r>
-        <w:t xml:space="preserve"> </w:t>
-      </w:r>
-      <w:r>
-        <w:t>T</w:t>
-      </w:r>
-      <w:r>
-        <w:t xml:space="preserve">he </w:t>
-      </w:r>
-      <w:r>
-        <w:t>Wester Pacific</w:t>
-      </w:r>
-      <w:r>
-        <w:t xml:space="preserve"> region </w:t>
-      </w:r>
-      <w:r>
-        <w:t>was</w:t>
-      </w:r>
-      <w:r>
-        <w:t xml:space="preserve"> the most affected</w:t>
-      </w:r>
-      <w:r>
-        <w:t xml:space="preserve"> </w:t>
-      </w:r>
-      <w:r>
-        <w:t xml:space="preserve">for the </w:t>
-      </w:r>
-      <w:r>
-        <w:t>infants (under 1)</w:t>
-      </w:r>
-      <w:r>
-        <w:t xml:space="preserve"> </w:t>
-      </w:r>
-      <w:r>
-        <w:t xml:space="preserve">and </w:t>
-      </w:r>
-      <w:r>
-        <w:t>the over-65 population.</w:t>
-      </w:r>
-    </w:p>
-    <w:p>
-      <w:pPr>
-        <w:keepNext/>
-      </w:pPr>
-      <w:r>
-        <w:rPr>
-          <w:noProof/>
-          <w:lang w:val="en-GB"/>
-        </w:rPr>
         <w:drawing>
           <wp:inline distT="0" distB="0" distL="0" distR="0" wp14:anchorId="2D0E4FB0" wp14:editId="0A9BB638">
             <wp:extent cx="5943600" cy="5943600"/>
@@ -1815,6 +1939,7 @@
       <w:pPr>
         <w:pStyle w:val="Caption"/>
       </w:pPr>
+      <w:bookmarkStart w:id="13" w:name="_Ref192172502"/>
       <w:r>
         <w:t xml:space="preserve">Figure </w:t>
       </w:r>
@@ -1836,6 +1961,7 @@
       <w:r>
         <w:fldChar w:fldCharType="end"/>
       </w:r>
+      <w:bookmarkEnd w:id="13"/>
       <w:r>
         <w:t xml:space="preserve">. </w:t>
       </w:r>
@@ -1874,14 +2000,57 @@
         <w:rPr>
           <w:lang w:val="en-GB"/>
         </w:rPr>
-        <w:t xml:space="preserve">While climate change drives the increase in heatwave days, population growth also contributes to the rising number of heatwave person-days. This section compares the periods 1986–2005 </w:t>
-      </w:r>
+        <w:t>While climate change drives the increase in heatwave days, population growth also contributes to the rising number of heatwave person-days. This section compares the periods 1986–2005 and 200</w:t>
+      </w:r>
+      <w:r>
+        <w:rPr>
+          <w:lang w:val="en-GB"/>
+        </w:rPr>
+        <w:t>6</w:t>
+      </w:r>
+      <w:r>
+        <w:rPr>
+          <w:lang w:val="en-GB"/>
+        </w:rPr>
+        <w:t>–202</w:t>
+      </w:r>
+      <w:r>
+        <w:rPr>
+          <w:lang w:val="en-GB"/>
+        </w:rPr>
+        <w:t>4</w:t>
+      </w:r>
+      <w:r>
+        <w:rPr>
+          <w:lang w:val="en-GB"/>
+        </w:rPr>
+        <w:t xml:space="preserve"> to estimate how many heatwave days vulnerable populations would have experienced if climate change had not occurred, considering only demographic shifts.  </w:t>
+      </w:r>
+    </w:p>
+    <w:p>
+      <w:pPr>
+        <w:rPr>
+          <w:lang w:val="en-GB"/>
+        </w:rPr>
+      </w:pPr>
       <w:r>
         <w:rPr>
           <w:lang w:val="en-GB"/>
         </w:rPr>
         <w:lastRenderedPageBreak/>
-        <w:t>and 2004–202</w:t>
+        <w:t>For each geographic coordinate, the average annual heatwave days affecting both elderly and infant populations were calculated for 200</w:t>
+      </w:r>
+      <w:r>
+        <w:rPr>
+          <w:lang w:val="en-GB"/>
+        </w:rPr>
+        <w:t>6</w:t>
+      </w:r>
+      <w:r>
+        <w:rPr>
+          <w:lang w:val="en-GB"/>
+        </w:rPr>
+        <w:t>–202</w:t>
       </w:r>
       <w:r>
         <w:rPr>
@@ -1893,41 +2062,14 @@
         <w:rPr>
           <w:lang w:val="en-GB"/>
         </w:rPr>
-        <w:t xml:space="preserve"> to estimate how many heatwave days vulnerable populations would have experienced if climate change had not occurred, considering only demographic shifts.  </w:t>
-      </w:r>
-    </w:p>
-    <w:p>
-      <w:pPr>
-        <w:rPr>
-          <w:lang w:val="en-GB"/>
-        </w:rPr>
-      </w:pPr>
-      <w:r>
-        <w:rPr>
-          <w:lang w:val="en-GB"/>
-        </w:rPr>
-        <w:t>For each geographic coordinate, the average annual heatwave days affecting both elderly and infant populations were calculated for 2004–202</w:t>
-      </w:r>
-      <w:r>
-        <w:rPr>
-          <w:lang w:val="en-GB"/>
-        </w:rPr>
-        <w:t>4</w:t>
-      </w:r>
-      <w:r>
-        <w:rPr>
-          <w:lang w:val="en-GB"/>
-        </w:rPr>
         <w:t xml:space="preserve">. The same calculation was repeated while holding heatwave incidence constant </w:t>
       </w:r>
-      <w:proofErr w:type="gramStart"/>
-      <w:r>
-        <w:rPr>
-          <w:lang w:val="en-GB"/>
-        </w:rPr>
-        <w:t>at</w:t>
-      </w:r>
-      <w:proofErr w:type="gramEnd"/>
+      <w:r>
+        <w:rPr>
+          <w:lang w:val="en-GB"/>
+        </w:rPr>
+        <w:t>to the</w:t>
+      </w:r>
       <w:r>
         <w:rPr>
           <w:lang w:val="en-GB"/>
@@ -1947,33 +2089,45 @@
         </w:rPr>
         <w:t xml:space="preserve">Under a constant heatwave incidence at baseline levels, vulnerable populations would have experienced an average of </w:t>
       </w:r>
-      <w:commentRangeStart w:id="13"/>
-      <w:r>
-        <w:rPr>
-          <w:lang w:val="en-GB"/>
-        </w:rPr>
-        <w:t>XX</w:t>
-      </w:r>
+      <w:r>
+        <w:rPr>
+          <w:lang w:val="en-GB"/>
+        </w:rPr>
+        <w:t>5.4</w:t>
+      </w:r>
+      <w:commentRangeStart w:id="14"/>
       <w:r>
         <w:rPr>
           <w:lang w:val="en-GB"/>
         </w:rPr>
         <w:t xml:space="preserve"> </w:t>
       </w:r>
-      <w:commentRangeEnd w:id="13"/>
+      <w:commentRangeEnd w:id="14"/>
       <w:r>
         <w:rPr>
           <w:rStyle w:val="CommentReference"/>
           <w:rFonts w:eastAsia="Times New Roman" w:cs="Times New Roman"/>
           <w:lang w:val="en-GB" w:eastAsia="en-GB"/>
         </w:rPr>
-        <w:commentReference w:id="13"/>
-      </w:r>
-      <w:r>
-        <w:rPr>
-          <w:lang w:val="en-GB"/>
-        </w:rPr>
-        <w:t>heatwave days per person per year in 2004–202</w:t>
+        <w:commentReference w:id="14"/>
+      </w:r>
+      <w:r>
+        <w:rPr>
+          <w:lang w:val="en-GB"/>
+        </w:rPr>
+        <w:t>heatwave days per person per year in 200</w:t>
+      </w:r>
+      <w:r>
+        <w:rPr>
+          <w:lang w:val="en-GB"/>
+        </w:rPr>
+        <w:t>6</w:t>
+      </w:r>
+      <w:r>
+        <w:rPr>
+          <w:lang w:val="en-GB"/>
+        </w:rPr>
+        <w:t>–202</w:t>
       </w:r>
       <w:r>
         <w:rPr>
@@ -1991,23 +2145,23 @@
         <w:rPr>
           <w:lang w:val="en-GB"/>
         </w:rPr>
-        <w:t>YY</w:t>
-      </w:r>
-      <w:commentRangeStart w:id="14"/>
+        <w:t>50</w:t>
+      </w:r>
+      <w:commentRangeStart w:id="15"/>
       <w:r>
         <w:rPr>
           <w:lang w:val="en-GB"/>
         </w:rPr>
         <w:t>%</w:t>
       </w:r>
-      <w:commentRangeEnd w:id="14"/>
+      <w:commentRangeEnd w:id="15"/>
       <w:r>
         <w:rPr>
           <w:rStyle w:val="CommentReference"/>
           <w:rFonts w:eastAsia="Times New Roman" w:cs="Times New Roman"/>
           <w:lang w:val="en-GB" w:eastAsia="en-GB"/>
         </w:rPr>
-        <w:commentReference w:id="14"/>
+        <w:commentReference w:id="15"/>
       </w:r>
       <w:r>
         <w:rPr>
@@ -2015,21 +2169,11 @@
         </w:rPr>
         <w:t xml:space="preserve"> fewer than observed. Infants faced an average increase of </w:t>
       </w:r>
-      <w:commentRangeStart w:id="15"/>
-      <w:r>
-        <w:rPr>
-          <w:lang w:val="en-GB"/>
-        </w:rPr>
-        <w:t>ZZ</w:t>
-      </w:r>
-      <w:commentRangeEnd w:id="15"/>
-      <w:r>
-        <w:rPr>
-          <w:rStyle w:val="CommentReference"/>
-          <w:rFonts w:eastAsia="Times New Roman" w:cs="Times New Roman"/>
-          <w:lang w:val="en-GB" w:eastAsia="en-GB"/>
-        </w:rPr>
-        <w:commentReference w:id="15"/>
+      <w:r>
+        <w:rPr>
+          <w:lang w:val="en-GB"/>
+        </w:rPr>
+        <w:t>4.6</w:t>
       </w:r>
       <w:r>
         <w:rPr>
@@ -2037,27 +2181,89 @@
         </w:rPr>
         <w:t xml:space="preserve"> heatwave days per year, while individuals over 65, a rapidly growing group, experienced an additional </w:t>
       </w:r>
-      <w:commentRangeStart w:id="16"/>
-      <w:r>
-        <w:rPr>
-          <w:lang w:val="en-GB"/>
-        </w:rPr>
-        <w:t>YY</w:t>
-      </w:r>
-      <w:commentRangeEnd w:id="16"/>
-      <w:r>
-        <w:rPr>
-          <w:rStyle w:val="CommentReference"/>
-          <w:rFonts w:eastAsia="Times New Roman" w:cs="Times New Roman"/>
-          <w:lang w:val="en-GB" w:eastAsia="en-GB"/>
-        </w:rPr>
-        <w:commentReference w:id="16"/>
-      </w:r>
-      <w:r>
-        <w:rPr>
-          <w:lang w:val="en-GB"/>
-        </w:rPr>
-        <w:t xml:space="preserve"> heatwave days annually. Notably, a slight decrease in per-person heatwave exposure would have been expected if heatwave incidence remained </w:t>
+      <w:r>
+        <w:rPr>
+          <w:lang w:val="en-GB"/>
+        </w:rPr>
+        <w:t>5.3</w:t>
+      </w:r>
+      <w:r>
+        <w:rPr>
+          <w:lang w:val="en-GB"/>
+        </w:rPr>
+        <w:t xml:space="preserve"> heatwave days annually. </w:t>
+      </w:r>
+      <w:r>
+        <w:rPr>
+          <w:lang w:val="en-GB"/>
+        </w:rPr>
+        <w:t>F</w:t>
+      </w:r>
+      <w:r>
+        <w:rPr>
+          <w:lang w:val="en-GB"/>
+        </w:rPr>
+        <w:t xml:space="preserve">or infants </w:t>
+      </w:r>
+      <w:r>
+        <w:rPr>
+          <w:lang w:val="en-GB"/>
+        </w:rPr>
+        <w:t xml:space="preserve">a </w:t>
+      </w:r>
+      <w:r>
+        <w:rPr>
+          <w:lang w:val="en-GB"/>
+        </w:rPr>
+        <w:t xml:space="preserve">slight </w:t>
+      </w:r>
+      <w:r>
+        <w:rPr>
+          <w:lang w:val="en-GB"/>
+        </w:rPr>
+        <w:t>decrease in per-person heatwave</w:t>
+      </w:r>
+      <w:r>
+        <w:rPr>
+          <w:lang w:val="en-GB"/>
+        </w:rPr>
+        <w:t xml:space="preserve"> </w:t>
+      </w:r>
+      <w:r>
+        <w:rPr>
+          <w:lang w:val="en-GB"/>
+        </w:rPr>
+        <w:t>exposure</w:t>
+      </w:r>
+      <w:r>
+        <w:rPr>
+          <w:lang w:val="en-GB"/>
+        </w:rPr>
+        <w:t xml:space="preserve"> </w:t>
+      </w:r>
+      <w:r>
+        <w:rPr>
+          <w:lang w:val="en-GB"/>
+        </w:rPr>
+        <w:t>(from 4.8 to 4.6)</w:t>
+      </w:r>
+      <w:r>
+        <w:rPr>
+          <w:lang w:val="en-GB"/>
+        </w:rPr>
+        <w:t xml:space="preserve"> would have been </w:t>
+      </w:r>
+      <w:r>
+        <w:rPr>
+          <w:lang w:val="en-GB"/>
+        </w:rPr>
+        <w:t>observed</w:t>
+      </w:r>
+      <w:r>
+        <w:rPr>
+          <w:lang w:val="en-GB"/>
+        </w:rPr>
+        <w:t xml:space="preserve"> if heatwave incidence remained </w:t>
       </w:r>
       <w:proofErr w:type="gramStart"/>
       <w:r>
@@ -2072,6 +2278,24 @@
           <w:lang w:val="en-GB"/>
         </w:rPr>
         <w:t xml:space="preserve"> 1986–2005 levels, reflecting shifts in the geographic distribution of vulnerable populations.</w:t>
+      </w:r>
+      <w:r>
+        <w:rPr>
+          <w:lang w:val="en-GB"/>
+        </w:rPr>
+        <w:t xml:space="preserve"> No change</w:t>
+      </w:r>
+      <w:r>
+        <w:rPr>
+          <w:lang w:val="en-GB"/>
+        </w:rPr>
+        <w:t xml:space="preserve">, would have been observed for </w:t>
+      </w:r>
+      <w:r>
+        <w:rPr>
+          <w:lang w:val="en-GB"/>
+        </w:rPr>
+        <w:t>adults ages 65 years or over.</w:t>
       </w:r>
     </w:p>
     <w:sectPr>
@@ -2166,7 +2390,7 @@
       </w:r>
     </w:p>
   </w:comment>
-  <w:comment w:id="5" w:author="Federico Tartarini" w:date="2025-03-06T11:38:00Z" w:initials="f">
+  <w:comment w:id="6" w:author="Federico Tartarini" w:date="2025-03-06T11:38:00Z" w:initials="f">
     <w:p>
       <w:pPr>
         <w:jc w:val="left"/>
@@ -2245,7 +2469,7 @@
       </w:r>
     </w:p>
   </w:comment>
-  <w:comment w:id="6" w:author="Ollie Jay" w:date="2025-03-05T17:07:00Z" w:initials="">
+  <w:comment w:id="5" w:author="Ollie Jay" w:date="2025-03-05T17:07:00Z" w:initials="">
     <w:p>
       <w:pPr>
         <w:pStyle w:val="CommentText"/>
@@ -2261,7 +2485,7 @@
       </w:r>
     </w:p>
   </w:comment>
-  <w:comment w:id="9" w:author="Federico Tartarini" w:date="2025-03-03T14:38:00Z" w:initials="f">
+  <w:comment w:id="14" w:author="Federico Tartarini" w:date="2025-02-27T15:09:00Z" w:initials="f">
     <w:p>
       <w:pPr>
         <w:jc w:val="left"/>
@@ -2279,11 +2503,11 @@
           <w:szCs w:val="20"/>
           <w:lang w:val="en-GB" w:eastAsia="en-GB"/>
         </w:rPr>
-        <w:t>I am planning to add a line for people above 80 or 85 as well. To make the chart a bit different and also to report on a group of people which is more at risk.</w:t>
+        <w:t>value</w:t>
       </w:r>
     </w:p>
   </w:comment>
-  <w:comment w:id="13" w:author="Federico Tartarini" w:date="2025-02-27T15:09:00Z" w:initials="f">
+  <w:comment w:id="15" w:author="Federico Tartarini" w:date="2025-02-27T15:08:00Z" w:initials="f">
     <w:p>
       <w:pPr>
         <w:jc w:val="left"/>
@@ -2301,73 +2525,7 @@
           <w:szCs w:val="20"/>
           <w:lang w:val="en-GB" w:eastAsia="en-GB"/>
         </w:rPr>
-        <w:t>value</w:t>
-      </w:r>
-    </w:p>
-  </w:comment>
-  <w:comment w:id="14" w:author="Federico Tartarini" w:date="2025-02-27T15:08:00Z" w:initials="f">
-    <w:p>
-      <w:pPr>
-        <w:jc w:val="left"/>
-      </w:pPr>
-      <w:r>
-        <w:rPr>
-          <w:rStyle w:val="CommentReference"/>
-        </w:rPr>
-        <w:annotationRef/>
-      </w:r>
-      <w:r>
-        <w:rPr>
-          <w:rFonts w:eastAsia="Times New Roman" w:cs="Times New Roman"/>
-          <w:sz w:val="20"/>
-          <w:szCs w:val="20"/>
-          <w:lang w:val="en-GB" w:eastAsia="en-GB"/>
-        </w:rPr>
         <w:t>Value</w:t>
-      </w:r>
-    </w:p>
-  </w:comment>
-  <w:comment w:id="15" w:author="Federico Tartarini" w:date="2025-02-27T15:09:00Z" w:initials="f">
-    <w:p>
-      <w:pPr>
-        <w:jc w:val="left"/>
-      </w:pPr>
-      <w:r>
-        <w:rPr>
-          <w:rStyle w:val="CommentReference"/>
-        </w:rPr>
-        <w:annotationRef/>
-      </w:r>
-      <w:r>
-        <w:rPr>
-          <w:rFonts w:eastAsia="Times New Roman" w:cs="Times New Roman"/>
-          <w:sz w:val="20"/>
-          <w:szCs w:val="20"/>
-          <w:lang w:val="en-GB" w:eastAsia="en-GB"/>
-        </w:rPr>
-        <w:t>value</w:t>
-      </w:r>
-    </w:p>
-  </w:comment>
-  <w:comment w:id="16" w:author="Federico Tartarini" w:date="2025-02-27T15:09:00Z" w:initials="f">
-    <w:p>
-      <w:pPr>
-        <w:jc w:val="left"/>
-      </w:pPr>
-      <w:r>
-        <w:rPr>
-          <w:rStyle w:val="CommentReference"/>
-        </w:rPr>
-        <w:annotationRef/>
-      </w:r>
-      <w:r>
-        <w:rPr>
-          <w:rFonts w:eastAsia="Times New Roman" w:cs="Times New Roman"/>
-          <w:sz w:val="20"/>
-          <w:szCs w:val="20"/>
-          <w:lang w:val="en-GB" w:eastAsia="en-GB"/>
-        </w:rPr>
-        <w:t>value</w:t>
       </w:r>
     </w:p>
   </w:comment>
@@ -2377,13 +2535,10 @@
 <file path=word/commentsExtended.xml><?xml version="1.0" encoding="utf-8"?>
 <w15:commentsEx xmlns:wpc="http://schemas.microsoft.com/office/word/2010/wordprocessingCanvas" xmlns:cx="http://schemas.microsoft.com/office/drawing/2014/chartex" xmlns:cx1="http://schemas.microsoft.com/office/drawing/2015/9/8/chartex" xmlns:cx2="http://schemas.microsoft.com/office/drawing/2015/10/21/chartex" xmlns:cx3="http://schemas.microsoft.com/office/drawing/2016/5/9/chartex" xmlns:cx4="http://schemas.microsoft.com/office/drawing/2016/5/10/chartex" xmlns:cx5="http://schemas.microsoft.com/office/drawing/2016/5/11/chartex" xmlns:cx6="http://schemas.microsoft.com/office/drawing/2016/5/12/chartex" xmlns:cx7="http://schemas.microsoft.com/office/drawing/2016/5/13/chartex" xmlns:cx8="http://schemas.microsoft.com/office/drawing/2016/5/14/chartex" xmlns:mc="http://schemas.openxmlformats.org/markup-compatibility/2006" xmlns:aink="http://schemas.microsoft.com/office/drawing/2016/ink" xmlns:am3d="http://schemas.microsoft.com/office/drawing/2017/model3d" xmlns:o="urn:schemas-microsoft-com:office:office" xmlns:oel="http://schemas.microsoft.com/office/2019/extlst" xmlns:r="http://schemas.openxmlformats.org/officeDocument/2006/relationships" xmlns:m="http://schemas.openxmlformats.org/officeDocument/2006/math" xmlns:v="urn:schemas-microsoft-com:vml" xmlns:wp14="http://schemas.microsoft.com/office/word/2010/wordprocessingDrawing" xmlns:wp="http://schemas.openxmlformats.org/drawingml/2006/wordprocessingDrawing" xmlns:w10="urn:schemas-microsoft-com:office:word" xmlns:w="http://schemas.openxmlformats.org/wordprocessingml/2006/main" xmlns:w14="http://schemas.microsoft.com/office/word/2010/wordml" xmlns:w15="http://schemas.microsoft.com/office/word/2012/wordml" xmlns:w16cex="http://schemas.microsoft.com/office/word/2018/wordml/cex" xmlns:w16cid="http://schemas.microsoft.com/office/word/2016/wordml/cid" xmlns:w16="http://schemas.microsoft.com/office/word/2018/wordml" xmlns:w16du="http://schemas.microsoft.com/office/word/2023/wordml/word16du" xmlns:w16sdtdh="http://schemas.microsoft.com/office/word/2020/wordml/sdtdatahash" xmlns:w16sdtfl="http://schemas.microsoft.com/office/word/2024/wordml/sdtformatlock" xmlns:w16se="http://schemas.microsoft.com/office/word/2015/wordml/symex" xmlns:wpg="http://schemas.microsoft.com/office/word/2010/wordprocessingGroup" xmlns:wpi="http://schemas.microsoft.com/office/word/2010/wordprocessingInk" xmlns:wne="http://schemas.microsoft.com/office/word/2006/wordml" xmlns:wps="http://schemas.microsoft.com/office/word/2010/wordprocessingShape" mc:Ignorable="w14 w15 w16se w16cid w16 w16cex w16sdtdh w16sdtfl w16du wp14">
   <w15:commentEx w15:paraId="38A9B928" w15:done="0"/>
-  <w15:commentEx w15:paraId="518CEE7C" w15:done="0"/>
-  <w15:commentEx w15:paraId="6984A1FE" w15:paraIdParent="518CEE7C" w15:done="0"/>
-  <w15:commentEx w15:paraId="4C615945" w15:done="0"/>
-  <w15:commentEx w15:paraId="5B415705" w15:done="0"/>
-  <w15:commentEx w15:paraId="658BA5F5" w15:done="0"/>
-  <w15:commentEx w15:paraId="1AAA97F9" w15:done="0"/>
-  <w15:commentEx w15:paraId="53E41A80" w15:done="0"/>
+  <w15:commentEx w15:paraId="518CEE7C" w15:done="1"/>
+  <w15:commentEx w15:paraId="6984A1FE" w15:paraIdParent="518CEE7C" w15:done="1"/>
+  <w15:commentEx w15:paraId="5B415705" w15:done="1"/>
+  <w15:commentEx w15:paraId="658BA5F5" w15:done="1"/>
 </w15:commentsEx>
 </file>
 
@@ -2392,11 +2547,8 @@
   <w16cex:commentExtensible w16cex:durableId="142005AF" w16cex:dateUtc="2025-03-06T04:39:00Z"/>
   <w16cex:commentExtensible w16cex:durableId="5BC3203E" w16cex:dateUtc="2025-03-06T00:38:00Z"/>
   <w16cex:commentExtensible w16cex:durableId="148BBE78" w16cex:dateUtc="2025-03-06T01:07:00Z"/>
-  <w16cex:commentExtensible w16cex:durableId="21EE26BE" w16cex:dateUtc="2025-03-03T03:38:00Z"/>
   <w16cex:commentExtensible w16cex:durableId="035A6C06" w16cex:dateUtc="2025-02-27T04:09:00Z"/>
   <w16cex:commentExtensible w16cex:durableId="27422208" w16cex:dateUtc="2025-02-27T04:08:00Z"/>
-  <w16cex:commentExtensible w16cex:durableId="3A3455D2" w16cex:dateUtc="2025-02-27T04:09:00Z"/>
-  <w16cex:commentExtensible w16cex:durableId="4C55119B" w16cex:dateUtc="2025-02-27T04:09:00Z"/>
 </w16cex:commentsExtensible>
 </file>
 
@@ -2405,11 +2557,8 @@
   <w16cid:commentId w16cid:paraId="38A9B928" w16cid:durableId="142005AF"/>
   <w16cid:commentId w16cid:paraId="518CEE7C" w16cid:durableId="5BC3203E"/>
   <w16cid:commentId w16cid:paraId="6984A1FE" w16cid:durableId="148BBE78"/>
-  <w16cid:commentId w16cid:paraId="4C615945" w16cid:durableId="21EE26BE"/>
   <w16cid:commentId w16cid:paraId="5B415705" w16cid:durableId="035A6C06"/>
   <w16cid:commentId w16cid:paraId="658BA5F5" w16cid:durableId="27422208"/>
-  <w16cid:commentId w16cid:paraId="1AAA97F9" w16cid:durableId="3A3455D2"/>
-  <w16cid:commentId w16cid:paraId="53E41A80" w16cid:durableId="4C55119B"/>
 </w16cid:commentsIds>
 </file>
 

</xml_diff>